<commit_message>
Image is uploaded to cloudinary for add product
</commit_message>
<xml_diff>
--- a/Documentation.docx
+++ b/Documentation.docx
@@ -105,8 +105,40 @@
         </w:r>
       </w:hyperlink>
     </w:p>
-    <w:p/>
-    <w:p/>
+    <w:p>
+      <w:r>
+        <w:t xml:space="preserve">Image upload in </w:t>
+      </w:r>
+      <w:proofErr w:type="spellStart"/>
+      <w:r>
+        <w:t>cloudinary</w:t>
+      </w:r>
+      <w:proofErr w:type="spellEnd"/>
+      <w:r>
+        <w:t xml:space="preserve"> in </w:t>
+      </w:r>
+      <w:proofErr w:type="spellStart"/>
+      <w:r>
+        <w:rPr>
+          <w:b/>
+          <w:bCs/>
+        </w:rPr>
+        <w:t>AddProduct.jsx</w:t>
+      </w:r>
+      <w:proofErr w:type="spellEnd"/>
+      <w:r>
+        <w:t>:</w:t>
+      </w:r>
+      <w:r>
+        <w:br/>
+      </w:r>
+      <w:r>
+        <w:t>https://grok.com/chat/722eef0f-a8ec-41e4-8d62-f8ab22011fe9</w:t>
+      </w:r>
+      <w:r>
+        <w:br/>
+      </w:r>
+    </w:p>
     <w:p/>
     <w:p>
       <w:r>
@@ -161,6 +193,11 @@
     <w:p/>
     <w:p/>
     <w:p>
+      <w:pPr>
+        <w:rPr>
+          <w:rStyle w:val="Hyperlink"/>
+        </w:rPr>
+      </w:pPr>
       <w:r>
         <w:rPr>
           <w:b/>
@@ -183,6 +220,46 @@
         </w:r>
       </w:hyperlink>
     </w:p>
+    <w:p>
+      <w:r>
+        <w:rPr>
+          <w:rStyle w:val="Hyperlink"/>
+          <w:color w:val="auto"/>
+          <w:u w:val="none"/>
+        </w:rPr>
+        <w:t xml:space="preserve">Image adding in </w:t>
+      </w:r>
+      <w:proofErr w:type="spellStart"/>
+      <w:r>
+        <w:rPr>
+          <w:rStyle w:val="Hyperlink"/>
+          <w:color w:val="auto"/>
+          <w:u w:val="none"/>
+        </w:rPr>
+        <w:t>cloudinary</w:t>
+      </w:r>
+      <w:proofErr w:type="spellEnd"/>
+      <w:r>
+        <w:rPr>
+          <w:rStyle w:val="Hyperlink"/>
+          <w:u w:val="none"/>
+        </w:rPr>
+        <w:t xml:space="preserve">: </w:t>
+      </w:r>
+      <w:r>
+        <w:rPr>
+          <w:rStyle w:val="Hyperlink"/>
+          <w:u w:val="none"/>
+        </w:rPr>
+        <w:t>https://grok.com/chat/64361d86-24ba-4a46-a312-fadba26da71e</w:t>
+      </w:r>
+      <w:r>
+        <w:rPr>
+          <w:rStyle w:val="Hyperlink"/>
+        </w:rPr>
+        <w:t xml:space="preserve"> </w:t>
+      </w:r>
+    </w:p>
     <w:p/>
     <w:p/>
     <w:p/>
@@ -245,7 +322,6 @@
           <w:b/>
           <w:bCs/>
         </w:rPr>
-        <w:lastRenderedPageBreak/>
         <w:t>Home.jsx</w:t>
       </w:r>
       <w:proofErr w:type="spellEnd"/>
@@ -264,6 +340,55 @@
       </w:hyperlink>
       <w:r>
         <w:t xml:space="preserve"> - last version</w:t>
+      </w:r>
+    </w:p>
+    <w:p/>
+    <w:p>
+      <w:r>
+        <w:t xml:space="preserve">Fetching of categories from DB and displaying on </w:t>
+      </w:r>
+      <w:proofErr w:type="spellStart"/>
+      <w:r>
+        <w:t>AddProduct.jsx</w:t>
+      </w:r>
+      <w:proofErr w:type="spellEnd"/>
+      <w:r>
+        <w:t>:</w:t>
+      </w:r>
+      <w:r>
+        <w:br/>
+      </w:r>
+      <w:hyperlink r:id="rId13" w:history="1">
+        <w:r>
+          <w:rPr>
+            <w:rStyle w:val="Hyperlink"/>
+          </w:rPr>
+          <w:t>https://grok.com/chat/64361d86-24ba-4a46-a312-fadba26da71e</w:t>
+        </w:r>
+      </w:hyperlink>
+      <w:r>
+        <w:br/>
+        <w:t>Adding the price range section in pricing combination section:</w:t>
+      </w:r>
+      <w:r>
+        <w:br/>
+      </w:r>
+      <w:hyperlink r:id="rId14" w:history="1">
+        <w:r>
+          <w:rPr>
+            <w:rStyle w:val="Hyperlink"/>
+          </w:rPr>
+          <w:t>https://v0.dev/chat/signup-form-redesign-mb1MYnCDfus</w:t>
+        </w:r>
+      </w:hyperlink>
+      <w:r>
+        <w:t xml:space="preserve"> (SBPT2)</w:t>
+      </w:r>
+      <w:r>
+        <w:br/>
+      </w:r>
+      <w:r>
+        <w:br/>
       </w:r>
       <w:r>
         <w:br/>

</xml_diff>

<commit_message>
stock information is displayed for individual product in order details modal when clicked on product
</commit_message>
<xml_diff>
--- a/Documentation.docx
+++ b/Documentation.docx
@@ -11,7 +11,6 @@
       </w:r>
     </w:p>
     <w:p>
-      <w:proofErr w:type="spellStart"/>
       <w:r>
         <w:rPr>
           <w:b/>
@@ -19,7 +18,6 @@
         </w:rPr>
         <w:t>AddCategory.jsx</w:t>
       </w:r>
-      <w:proofErr w:type="spellEnd"/>
       <w:r>
         <w:t xml:space="preserve"> code:</w:t>
       </w:r>
@@ -69,7 +67,6 @@
       <w:r>
         <w:t xml:space="preserve">UI Updates in </w:t>
       </w:r>
-      <w:proofErr w:type="spellStart"/>
       <w:r>
         <w:rPr>
           <w:b/>
@@ -77,11 +74,9 @@
         </w:rPr>
         <w:t>AddCategory.jsx</w:t>
       </w:r>
-      <w:proofErr w:type="spellEnd"/>
       <w:r>
         <w:t xml:space="preserve">, Category fetching and drilling down through categories in </w:t>
       </w:r>
-      <w:proofErr w:type="spellStart"/>
       <w:r>
         <w:rPr>
           <w:b/>
@@ -89,7 +84,6 @@
         </w:rPr>
         <w:t>AddProduct.jsx</w:t>
       </w:r>
-      <w:proofErr w:type="spellEnd"/>
       <w:r>
         <w:t>:</w:t>
       </w:r>
@@ -107,17 +101,8 @@
     </w:p>
     <w:p>
       <w:r>
-        <w:t xml:space="preserve">Image upload in </w:t>
-      </w:r>
-      <w:proofErr w:type="spellStart"/>
-      <w:r>
-        <w:t>cloudinary</w:t>
-      </w:r>
-      <w:proofErr w:type="spellEnd"/>
-      <w:r>
-        <w:t xml:space="preserve"> in </w:t>
-      </w:r>
-      <w:proofErr w:type="spellStart"/>
+        <w:t xml:space="preserve">Image upload in cloudinary in </w:t>
+      </w:r>
       <w:r>
         <w:rPr>
           <w:b/>
@@ -125,7 +110,6 @@
         </w:rPr>
         <w:t>AddProduct.jsx</w:t>
       </w:r>
-      <w:proofErr w:type="spellEnd"/>
       <w:r>
         <w:t>:</w:t>
       </w:r>
@@ -227,18 +211,8 @@
           <w:color w:val="auto"/>
           <w:u w:val="none"/>
         </w:rPr>
-        <w:t xml:space="preserve">Image adding in </w:t>
-      </w:r>
-      <w:proofErr w:type="spellStart"/>
-      <w:r>
-        <w:rPr>
-          <w:rStyle w:val="Hyperlink"/>
-          <w:color w:val="auto"/>
-          <w:u w:val="none"/>
-        </w:rPr>
-        <w:t>cloudinary</w:t>
-      </w:r>
-      <w:proofErr w:type="spellEnd"/>
+        <w:t>Image adding in cloudinary</w:t>
+      </w:r>
       <w:r>
         <w:rPr>
           <w:rStyle w:val="Hyperlink"/>
@@ -264,21 +238,12 @@
     <w:p/>
     <w:p/>
     <w:p>
-      <w:proofErr w:type="spellStart"/>
-      <w:r>
-        <w:rPr>
-          <w:b/>
-          <w:bCs/>
-        </w:rPr>
-        <w:t>OrderPanels.jsx</w:t>
-      </w:r>
-      <w:proofErr w:type="spellEnd"/>
-      <w:r>
-        <w:rPr>
-          <w:b/>
-          <w:bCs/>
-        </w:rPr>
-        <w:t xml:space="preserve"> </w:t>
+      <w:r>
+        <w:rPr>
+          <w:b/>
+          <w:bCs/>
+        </w:rPr>
+        <w:t xml:space="preserve">OrderPanels.jsx </w:t>
       </w:r>
       <w:r>
         <w:t>code (</w:t>
@@ -316,7 +281,6 @@
     <w:p/>
     <w:p/>
     <w:p>
-      <w:proofErr w:type="spellStart"/>
       <w:r>
         <w:rPr>
           <w:b/>
@@ -324,7 +288,6 @@
         </w:rPr>
         <w:t>Home.jsx</w:t>
       </w:r>
-      <w:proofErr w:type="spellEnd"/>
       <w:r>
         <w:t xml:space="preserve"> code:</w:t>
       </w:r>
@@ -345,15 +308,7 @@
     <w:p/>
     <w:p>
       <w:r>
-        <w:t xml:space="preserve">Fetching of categories from DB and displaying on </w:t>
-      </w:r>
-      <w:proofErr w:type="spellStart"/>
-      <w:r>
-        <w:t>AddProduct.jsx</w:t>
-      </w:r>
-      <w:proofErr w:type="spellEnd"/>
-      <w:r>
-        <w:t>:</w:t>
+        <w:t>Fetching of categories from DB and displaying on AddProduct.jsx:</w:t>
       </w:r>
       <w:r>
         <w:br/>
@@ -384,13 +339,71 @@
       <w:r>
         <w:t xml:space="preserve"> (SBPT2)</w:t>
       </w:r>
+    </w:p>
+    <w:p/>
+    <w:p>
+      <w:pPr>
+        <w:rPr>
+          <w:b/>
+          <w:bCs/>
+        </w:rPr>
+      </w:pPr>
+      <w:r>
+        <w:rPr>
+          <w:b/>
+          <w:bCs/>
+        </w:rPr>
+        <w:t>Orders.jsx</w:t>
+      </w:r>
+      <w:r>
+        <w:rPr>
+          <w:b/>
+          <w:bCs/>
+        </w:rPr>
+        <w:t xml:space="preserve"> </w:t>
+      </w:r>
+      <w:r>
+        <w:t>code:-</w:t>
+      </w:r>
       <w:r>
         <w:br/>
       </w:r>
-      <w:r>
+      <w:hyperlink r:id="rId15" w:history="1">
+        <w:r>
+          <w:rPr>
+            <w:rStyle w:val="Hyperlink"/>
+            <w:b/>
+            <w:bCs/>
+          </w:rPr>
+          <w:t>https://v0.app/chat/generate-backend-files-q5u4gf7yo8M</w:t>
+        </w:r>
+      </w:hyperlink>
+      <w:r>
+        <w:rPr>
+          <w:b/>
+          <w:bCs/>
+        </w:rPr>
+        <w:t xml:space="preserve"> (SBPT-2)</w:t>
+      </w:r>
+      <w:r>
+        <w:rPr>
+          <w:b/>
+          <w:bCs/>
+        </w:rPr>
         <w:br/>
       </w:r>
       <w:r>
+        <w:rPr>
+          <w:b/>
+          <w:bCs/>
+        </w:rPr>
+        <w:br/>
+      </w:r>
+      <w:r>
+        <w:rPr>
+          <w:b/>
+          <w:bCs/>
+        </w:rPr>
         <w:br/>
       </w:r>
     </w:p>

</xml_diff>

<commit_message>
Values of pay cash form is being collected and displayed on frontend
</commit_message>
<xml_diff>
--- a/Documentation.docx
+++ b/Documentation.docx
@@ -11,6 +11,7 @@
       </w:r>
     </w:p>
     <w:p>
+      <w:proofErr w:type="spellStart"/>
       <w:r>
         <w:rPr>
           <w:b/>
@@ -18,6 +19,7 @@
         </w:rPr>
         <w:t>AddCategory.jsx</w:t>
       </w:r>
+      <w:proofErr w:type="spellEnd"/>
       <w:r>
         <w:t xml:space="preserve"> code:</w:t>
       </w:r>
@@ -67,6 +69,7 @@
       <w:r>
         <w:t xml:space="preserve">UI Updates in </w:t>
       </w:r>
+      <w:proofErr w:type="spellStart"/>
       <w:r>
         <w:rPr>
           <w:b/>
@@ -74,9 +77,11 @@
         </w:rPr>
         <w:t>AddCategory.jsx</w:t>
       </w:r>
+      <w:proofErr w:type="spellEnd"/>
       <w:r>
         <w:t xml:space="preserve">, Category fetching and drilling down through categories in </w:t>
       </w:r>
+      <w:proofErr w:type="spellStart"/>
       <w:r>
         <w:rPr>
           <w:b/>
@@ -84,6 +89,7 @@
         </w:rPr>
         <w:t>AddProduct.jsx</w:t>
       </w:r>
+      <w:proofErr w:type="spellEnd"/>
       <w:r>
         <w:t>:</w:t>
       </w:r>
@@ -101,8 +107,17 @@
     </w:p>
     <w:p>
       <w:r>
-        <w:t xml:space="preserve">Image upload in cloudinary in </w:t>
-      </w:r>
+        <w:t xml:space="preserve">Image upload in </w:t>
+      </w:r>
+      <w:proofErr w:type="spellStart"/>
+      <w:r>
+        <w:t>cloudinary</w:t>
+      </w:r>
+      <w:proofErr w:type="spellEnd"/>
+      <w:r>
+        <w:t xml:space="preserve"> in </w:t>
+      </w:r>
+      <w:proofErr w:type="spellStart"/>
       <w:r>
         <w:rPr>
           <w:b/>
@@ -110,6 +125,7 @@
         </w:rPr>
         <w:t>AddProduct.jsx</w:t>
       </w:r>
+      <w:proofErr w:type="spellEnd"/>
       <w:r>
         <w:t>:</w:t>
       </w:r>
@@ -211,8 +227,18 @@
           <w:color w:val="auto"/>
           <w:u w:val="none"/>
         </w:rPr>
-        <w:t>Image adding in cloudinary</w:t>
-      </w:r>
+        <w:t xml:space="preserve">Image adding in </w:t>
+      </w:r>
+      <w:proofErr w:type="spellStart"/>
+      <w:r>
+        <w:rPr>
+          <w:rStyle w:val="Hyperlink"/>
+          <w:color w:val="auto"/>
+          <w:u w:val="none"/>
+        </w:rPr>
+        <w:t>cloudinary</w:t>
+      </w:r>
+      <w:proofErr w:type="spellEnd"/>
       <w:r>
         <w:rPr>
           <w:rStyle w:val="Hyperlink"/>
@@ -238,12 +264,21 @@
     <w:p/>
     <w:p/>
     <w:p>
-      <w:r>
-        <w:rPr>
-          <w:b/>
-          <w:bCs/>
-        </w:rPr>
-        <w:t xml:space="preserve">OrderPanels.jsx </w:t>
+      <w:proofErr w:type="spellStart"/>
+      <w:r>
+        <w:rPr>
+          <w:b/>
+          <w:bCs/>
+        </w:rPr>
+        <w:t>OrderPanels.jsx</w:t>
+      </w:r>
+      <w:proofErr w:type="spellEnd"/>
+      <w:r>
+        <w:rPr>
+          <w:b/>
+          <w:bCs/>
+        </w:rPr>
+        <w:t xml:space="preserve"> </w:t>
       </w:r>
       <w:r>
         <w:t>code (</w:t>
@@ -281,6 +316,7 @@
     <w:p/>
     <w:p/>
     <w:p>
+      <w:proofErr w:type="spellStart"/>
       <w:r>
         <w:rPr>
           <w:b/>
@@ -288,6 +324,7 @@
         </w:rPr>
         <w:t>Home.jsx</w:t>
       </w:r>
+      <w:proofErr w:type="spellEnd"/>
       <w:r>
         <w:t xml:space="preserve"> code:</w:t>
       </w:r>
@@ -308,7 +345,15 @@
     <w:p/>
     <w:p>
       <w:r>
-        <w:t>Fetching of categories from DB and displaying on AddProduct.jsx:</w:t>
+        <w:t xml:space="preserve">Fetching of categories from DB and displaying on </w:t>
+      </w:r>
+      <w:proofErr w:type="spellStart"/>
+      <w:r>
+        <w:t>AddProduct.jsx</w:t>
+      </w:r>
+      <w:proofErr w:type="spellEnd"/>
+      <w:r>
+        <w:t>:</w:t>
       </w:r>
       <w:r>
         <w:br/>
@@ -348,6 +393,7 @@
           <w:bCs/>
         </w:rPr>
       </w:pPr>
+      <w:proofErr w:type="spellStart"/>
       <w:r>
         <w:rPr>
           <w:b/>
@@ -355,6 +401,7 @@
         </w:rPr>
         <w:t>Orders.jsx</w:t>
       </w:r>
+      <w:proofErr w:type="spellEnd"/>
       <w:r>
         <w:rPr>
           <w:b/>
@@ -385,6 +432,111 @@
         </w:rPr>
         <w:t xml:space="preserve"> (SBPT-2)</w:t>
       </w:r>
+    </w:p>
+    <w:p>
+      <w:pPr>
+        <w:rPr>
+          <w:b/>
+          <w:bCs/>
+        </w:rPr>
+      </w:pPr>
+    </w:p>
+    <w:p>
+      <w:pPr>
+        <w:rPr>
+          <w:b/>
+          <w:bCs/>
+        </w:rPr>
+      </w:pPr>
+      <w:proofErr w:type="spellStart"/>
+      <w:r>
+        <w:rPr>
+          <w:b/>
+          <w:bCs/>
+        </w:rPr>
+        <w:t>Orders.jsx</w:t>
+      </w:r>
+      <w:proofErr w:type="spellEnd"/>
+      <w:r>
+        <w:rPr>
+          <w:b/>
+          <w:bCs/>
+        </w:rPr>
+        <w:t xml:space="preserve"> – client side :</w:t>
+      </w:r>
+    </w:p>
+    <w:p>
+      <w:pPr>
+        <w:rPr>
+          <w:b/>
+          <w:bCs/>
+        </w:rPr>
+      </w:pPr>
+      <w:hyperlink r:id="rId16" w:history="1">
+        <w:r>
+          <w:rPr>
+            <w:rStyle w:val="Hyperlink"/>
+            <w:b/>
+            <w:bCs/>
+          </w:rPr>
+          <w:t>https://v0.app/chat/e-commerce-website-design-eDPvnxtuiue</w:t>
+        </w:r>
+      </w:hyperlink>
+      <w:r>
+        <w:rPr>
+          <w:b/>
+          <w:bCs/>
+        </w:rPr>
+        <w:t xml:space="preserve"> </w:t>
+      </w:r>
+    </w:p>
+    <w:p>
+      <w:pPr>
+        <w:rPr>
+          <w:b/>
+          <w:bCs/>
+        </w:rPr>
+      </w:pPr>
+    </w:p>
+    <w:p>
+      <w:pPr>
+        <w:rPr>
+          <w:b/>
+          <w:bCs/>
+        </w:rPr>
+      </w:pPr>
+      <w:r>
+        <w:rPr>
+          <w:b/>
+          <w:bCs/>
+        </w:rPr>
+        <w:t>Users :</w:t>
+      </w:r>
+      <w:r>
+        <w:rPr>
+          <w:b/>
+          <w:bCs/>
+        </w:rPr>
+        <w:br/>
+      </w:r>
+      <w:hyperlink r:id="rId17" w:history="1">
+        <w:r>
+          <w:rPr>
+            <w:rStyle w:val="Hyperlink"/>
+            <w:b/>
+            <w:bCs/>
+          </w:rPr>
+          <w:t>https://v0.app/chat/e-commerce-website-design-eDPvnxtuiue</w:t>
+        </w:r>
+      </w:hyperlink>
+    </w:p>
+    <w:p>
+      <w:pPr>
+        <w:rPr>
+          <w:b/>
+          <w:bCs/>
+        </w:rPr>
+      </w:pPr>
       <w:r>
         <w:rPr>
           <w:b/>

</xml_diff>

<commit_message>
Announcement can be added and viewed in the table rendering on home page is remaining
</commit_message>
<xml_diff>
--- a/Documentation.docx
+++ b/Documentation.docx
@@ -409,9 +409,11 @@
         </w:rPr>
         <w:t xml:space="preserve"> </w:t>
       </w:r>
+      <w:proofErr w:type="gramStart"/>
       <w:r>
         <w:t>code:-</w:t>
       </w:r>
+      <w:proofErr w:type="gramEnd"/>
       <w:r>
         <w:br/>
       </w:r>
@@ -462,8 +464,17 @@
           <w:b/>
           <w:bCs/>
         </w:rPr>
-        <w:t xml:space="preserve"> – client side :</w:t>
-      </w:r>
+        <w:t xml:space="preserve"> – client </w:t>
+      </w:r>
+      <w:proofErr w:type="gramStart"/>
+      <w:r>
+        <w:rPr>
+          <w:b/>
+          <w:bCs/>
+        </w:rPr>
+        <w:t>side :</w:t>
+      </w:r>
+      <w:proofErr w:type="gramEnd"/>
     </w:p>
     <w:p>
       <w:pPr>
@@ -503,8 +514,11 @@
         <w:rPr>
           <w:b/>
           <w:bCs/>
+          <w:color w:val="467886" w:themeColor="hyperlink"/>
+          <w:u w:val="single"/>
         </w:rPr>
       </w:pPr>
+      <w:proofErr w:type="gramStart"/>
       <w:r>
         <w:rPr>
           <w:b/>
@@ -512,6 +526,7 @@
         </w:rPr>
         <w:t>Users :</w:t>
       </w:r>
+      <w:proofErr w:type="gramEnd"/>
       <w:r>
         <w:rPr>
           <w:b/>
@@ -529,6 +544,50 @@
           <w:t>https://v0.app/chat/e-commerce-website-design-eDPvnxtuiue</w:t>
         </w:r>
       </w:hyperlink>
+    </w:p>
+    <w:p>
+      <w:pPr>
+        <w:rPr>
+          <w:b/>
+          <w:bCs/>
+        </w:rPr>
+      </w:pPr>
+    </w:p>
+    <w:p>
+      <w:pPr>
+        <w:rPr>
+          <w:b/>
+          <w:bCs/>
+        </w:rPr>
+      </w:pPr>
+      <w:r>
+        <w:rPr>
+          <w:b/>
+          <w:bCs/>
+        </w:rPr>
+        <w:t xml:space="preserve">Banners (Full backend and </w:t>
+      </w:r>
+      <w:proofErr w:type="gramStart"/>
+      <w:r>
+        <w:rPr>
+          <w:b/>
+          <w:bCs/>
+        </w:rPr>
+        <w:t>Displaying</w:t>
+      </w:r>
+      <w:proofErr w:type="gramEnd"/>
+      <w:r>
+        <w:rPr>
+          <w:b/>
+          <w:bCs/>
+        </w:rPr>
+        <w:t xml:space="preserve"> on frontend):</w:t>
+      </w:r>
+    </w:p>
+    <w:p>
+      <w:r>
+        <w:t>https://claude.ai/chat/933b8776-56c3-4420-9ba4-65eb2b4f2f0b</w:t>
+      </w:r>
     </w:p>
     <w:p>
       <w:pPr>

</xml_diff>

<commit_message>
Validationsa added that default announcement can be created on;y once and modal ask whether you want to over write and start date cannot be greater than end date
</commit_message>
<xml_diff>
--- a/Documentation.docx
+++ b/Documentation.docx
@@ -409,11 +409,9 @@
         </w:rPr>
         <w:t xml:space="preserve"> </w:t>
       </w:r>
-      <w:proofErr w:type="gramStart"/>
       <w:r>
         <w:t>code:-</w:t>
       </w:r>
-      <w:proofErr w:type="gramEnd"/>
       <w:r>
         <w:br/>
       </w:r>
@@ -464,17 +462,8 @@
           <w:b/>
           <w:bCs/>
         </w:rPr>
-        <w:t xml:space="preserve"> – client </w:t>
-      </w:r>
-      <w:proofErr w:type="gramStart"/>
-      <w:r>
-        <w:rPr>
-          <w:b/>
-          <w:bCs/>
-        </w:rPr>
-        <w:t>side :</w:t>
-      </w:r>
-      <w:proofErr w:type="gramEnd"/>
+        <w:t xml:space="preserve"> – client side :</w:t>
+      </w:r>
     </w:p>
     <w:p>
       <w:pPr>
@@ -518,7 +507,6 @@
           <w:u w:val="single"/>
         </w:rPr>
       </w:pPr>
-      <w:proofErr w:type="gramStart"/>
       <w:r>
         <w:rPr>
           <w:b/>
@@ -526,7 +514,6 @@
         </w:rPr>
         <w:t>Users :</w:t>
       </w:r>
-      <w:proofErr w:type="gramEnd"/>
       <w:r>
         <w:rPr>
           <w:b/>
@@ -565,28 +552,26 @@
           <w:b/>
           <w:bCs/>
         </w:rPr>
-        <w:t xml:space="preserve">Banners (Full backend and </w:t>
-      </w:r>
-      <w:proofErr w:type="gramStart"/>
-      <w:r>
-        <w:rPr>
-          <w:b/>
-          <w:bCs/>
-        </w:rPr>
-        <w:t>Displaying</w:t>
-      </w:r>
-      <w:proofErr w:type="gramEnd"/>
-      <w:r>
-        <w:rPr>
-          <w:b/>
-          <w:bCs/>
-        </w:rPr>
-        <w:t xml:space="preserve"> on frontend):</w:t>
-      </w:r>
-    </w:p>
-    <w:p>
-      <w:r>
-        <w:t>https://claude.ai/chat/933b8776-56c3-4420-9ba4-65eb2b4f2f0b</w:t>
+        <w:t>Banners (Full backend and Displaying on frontend):</w:t>
+      </w:r>
+    </w:p>
+    <w:p>
+      <w:hyperlink r:id="rId18" w:history="1">
+        <w:r>
+          <w:rPr>
+            <w:rStyle w:val="Hyperlink"/>
+          </w:rPr>
+          <w:t>https://claude.ai/chat/933b8776-56c3-4420-9ba4-65eb2b4f2f0b</w:t>
+        </w:r>
+      </w:hyperlink>
+    </w:p>
+    <w:p/>
+    <w:p>
+      <w:r>
+        <w:t>Restock and revised rate modal issue has been fixed:</w:t>
+      </w:r>
+      <w:r>
+        <w:br/>
       </w:r>
     </w:p>
     <w:p>

</xml_diff>

<commit_message>
Loading is shown when adding or deleting banners
</commit_message>
<xml_diff>
--- a/Documentation.docx
+++ b/Documentation.docx
@@ -574,37 +574,87 @@
         <w:br/>
       </w:r>
     </w:p>
-    <w:p>
-      <w:pPr>
-        <w:rPr>
-          <w:b/>
-          <w:bCs/>
-        </w:rPr>
-      </w:pPr>
-      <w:r>
-        <w:rPr>
-          <w:b/>
-          <w:bCs/>
-        </w:rPr>
+    <w:p/>
+    <w:p>
+      <w:r>
+        <w:t xml:space="preserve">Banner Both Frontend and Backend.: </w:t>
+      </w:r>
+      <w:r>
         <w:br/>
       </w:r>
-      <w:r>
-        <w:rPr>
-          <w:b/>
-          <w:bCs/>
-        </w:rPr>
+      <w:hyperlink r:id="rId19" w:history="1">
+        <w:r>
+          <w:rPr>
+            <w:rStyle w:val="Hyperlink"/>
+          </w:rPr>
+          <w:t>https://claude.ai/chat/df4c3e47-e91c-4145-9a6b-40522ca55d65</w:t>
+        </w:r>
+      </w:hyperlink>
+      <w:r>
+        <w:t xml:space="preserve">     --</w:t>
+      </w:r>
+      <w:r>
+        <w:sym w:font="Wingdings" w:char="F0E0"/>
+      </w:r>
+      <w:r>
+        <w:t xml:space="preserve"> (SBPT2 </w:t>
+      </w:r>
+      <w:proofErr w:type="spellStart"/>
+      <w:r>
+        <w:t>Asbaak</w:t>
+      </w:r>
+      <w:proofErr w:type="spellEnd"/>
+      <w:r>
+        <w:t>)</w:t>
+      </w:r>
+    </w:p>
+    <w:p/>
+    <w:p>
+      <w:r>
+        <w:t xml:space="preserve">Announcement Both Frontend and Backend: </w:t>
+      </w:r>
+      <w:r>
         <w:br/>
       </w:r>
-      <w:r>
-        <w:rPr>
-          <w:b/>
-          <w:bCs/>
-        </w:rPr>
+      <w:hyperlink r:id="rId20" w:history="1">
+        <w:r>
+          <w:rPr>
+            <w:rStyle w:val="Hyperlink"/>
+          </w:rPr>
+          <w:t>https://claude.ai/chat/31e8b232-fcdd-4006-b1bc-5d00fd961b1f</w:t>
+        </w:r>
+      </w:hyperlink>
+      <w:r>
+        <w:t xml:space="preserve">    -</w:t>
+      </w:r>
+      <w:r>
+        <w:sym w:font="Wingdings" w:char="F0E0"/>
+      </w:r>
+      <w:r>
+        <w:t xml:space="preserve"> (Domain)</w:t>
+      </w:r>
+    </w:p>
+    <w:p/>
+    <w:p>
+      <w:r>
+        <w:lastRenderedPageBreak/>
+        <w:t>Low to high price filter, Rendering Categories dynamically:</w:t>
+      </w:r>
+      <w:r>
         <w:br/>
       </w:r>
-    </w:p>
-    <w:p/>
-    <w:p/>
+      <w:hyperlink r:id="rId21" w:history="1">
+        <w:r>
+          <w:rPr>
+            <w:rStyle w:val="Hyperlink"/>
+          </w:rPr>
+          <w:t>https://grok.com/c/f423b6af-931d-46f6-a32a-d6d9f81d6abc</w:t>
+        </w:r>
+      </w:hyperlink>
+      <w:r>
+        <w:t xml:space="preserve"> </w:t>
+      </w:r>
+    </w:p>
     <w:sectPr>
       <w:pgSz w:w="12240" w:h="15840"/>
       <w:pgMar w:top="1440" w:right="1440" w:bottom="1440" w:left="1440" w:header="720" w:footer="720" w:gutter="0"/>

</xml_diff>

<commit_message>
Included filters in orders page for client side still some errors but will be soved soon
</commit_message>
<xml_diff>
--- a/Documentation.docx
+++ b/Documentation.docx
@@ -132,14 +132,132 @@
       <w:r>
         <w:br/>
       </w:r>
-      <w:r>
-        <w:t>https://grok.com/chat/722eef0f-a8ec-41e4-8d62-f8ab22011fe9</w:t>
+      <w:hyperlink r:id="rId7" w:history="1">
+        <w:r>
+          <w:rPr>
+            <w:rStyle w:val="Hyperlink"/>
+          </w:rPr>
+          <w:t>https://grok.com/chat/722eef0f-a8ec-41e4-8d62-f8ab22011fe9</w:t>
+        </w:r>
+      </w:hyperlink>
+    </w:p>
+    <w:p/>
+    <w:p>
+      <w:pPr>
+        <w:rPr>
+          <w:rStyle w:val="Hyperlink"/>
+        </w:rPr>
+      </w:pPr>
+      <w:r>
+        <w:t>Fixing frontend UI for admin to give professional look:</w:t>
       </w:r>
       <w:r>
         <w:br/>
       </w:r>
-    </w:p>
-    <w:p/>
+      <w:hyperlink r:id="rId8" w:history="1">
+        <w:r>
+          <w:rPr>
+            <w:rStyle w:val="Hyperlink"/>
+          </w:rPr>
+          <w:t>https://claude.ai/chat/dc9f646e-6e2b-427d-917f-83469a0e46b8</w:t>
+        </w:r>
+      </w:hyperlink>
+      <w:r>
+        <w:rPr>
+          <w:rStyle w:val="Hyperlink"/>
+        </w:rPr>
+        <w:t xml:space="preserve"> </w:t>
+      </w:r>
+    </w:p>
+    <w:p>
+      <w:pPr>
+        <w:rPr>
+          <w:rStyle w:val="Hyperlink"/>
+          <w:color w:val="C00000"/>
+          <w:u w:val="none"/>
+        </w:rPr>
+      </w:pPr>
+      <w:r>
+        <w:rPr>
+          <w:rStyle w:val="Hyperlink"/>
+          <w:color w:val="C00000"/>
+          <w:u w:val="none"/>
+        </w:rPr>
+        <w:t xml:space="preserve">After the above fix for UI image was not working properly </w:t>
+      </w:r>
+    </w:p>
+    <w:p>
+      <w:pPr>
+        <w:rPr>
+          <w:color w:val="C00000"/>
+        </w:rPr>
+      </w:pPr>
+      <w:hyperlink r:id="rId9" w:history="1">
+        <w:r>
+          <w:rPr>
+            <w:rStyle w:val="Hyperlink"/>
+          </w:rPr>
+          <w:t>https://grok.com/c/6729a143-0d0f-48f2-8777-32a3510b85f2</w:t>
+        </w:r>
+      </w:hyperlink>
+      <w:r>
+        <w:t xml:space="preserve"> </w:t>
+      </w:r>
+    </w:p>
+    <w:p/>
+    <w:p/>
+    <w:p>
+      <w:pPr>
+        <w:rPr>
+          <w:b/>
+          <w:bCs/>
+          <w:sz w:val="30"/>
+          <w:szCs w:val="30"/>
+        </w:rPr>
+      </w:pPr>
+      <w:proofErr w:type="spellStart"/>
+      <w:r>
+        <w:rPr>
+          <w:b/>
+          <w:bCs/>
+          <w:sz w:val="30"/>
+          <w:szCs w:val="30"/>
+        </w:rPr>
+        <w:t>AllProducts.jsx</w:t>
+      </w:r>
+      <w:proofErr w:type="spellEnd"/>
+      <w:r>
+        <w:rPr>
+          <w:b/>
+          <w:bCs/>
+          <w:sz w:val="30"/>
+          <w:szCs w:val="30"/>
+        </w:rPr>
+        <w:t>:-</w:t>
+      </w:r>
+    </w:p>
+    <w:p>
+      <w:r>
+        <w:t>Fix of fr</w:t>
+      </w:r>
+      <w:r>
+        <w:t>o</w:t>
+      </w:r>
+      <w:r>
+        <w:t>ntend</w:t>
+      </w:r>
+      <w:r>
+        <w:t xml:space="preserve">:- </w:t>
+      </w:r>
+      <w:hyperlink r:id="rId10" w:history="1">
+        <w:r>
+          <w:rPr>
+            <w:rStyle w:val="Hyperlink"/>
+          </w:rPr>
+          <w:t>https://claude.ai/chat/317de93f-2ede-473c-a8cf-01f08d95023c</w:t>
+        </w:r>
+      </w:hyperlink>
+    </w:p>
     <w:p>
       <w:r>
         <w:rPr>
@@ -153,7 +271,7 @@
       </w:r>
     </w:p>
     <w:p>
-      <w:hyperlink r:id="rId7" w:history="1">
+      <w:hyperlink r:id="rId11" w:history="1">
         <w:r>
           <w:rPr>
             <w:rStyle w:val="Hyperlink"/>
@@ -180,7 +298,7 @@
         </w:rPr>
         <w:br/>
       </w:r>
-      <w:hyperlink r:id="rId8" w:history="1">
+      <w:hyperlink r:id="rId12" w:history="1">
         <w:r>
           <w:rPr>
             <w:rStyle w:val="Hyperlink"/>
@@ -211,7 +329,7 @@
       <w:r>
         <w:br/>
       </w:r>
-      <w:hyperlink r:id="rId9" w:history="1">
+      <w:hyperlink r:id="rId13" w:history="1">
         <w:r>
           <w:rPr>
             <w:rStyle w:val="Hyperlink"/>
@@ -227,6 +345,7 @@
           <w:color w:val="auto"/>
           <w:u w:val="none"/>
         </w:rPr>
+        <w:lastRenderedPageBreak/>
         <w:t xml:space="preserve">Image adding in </w:t>
       </w:r>
       <w:proofErr w:type="spellStart"/>
@@ -283,7 +402,7 @@
       <w:r>
         <w:t>code (</w:t>
       </w:r>
-      <w:hyperlink r:id="rId10" w:history="1">
+      <w:hyperlink r:id="rId14" w:history="1">
         <w:r>
           <w:rPr>
             <w:rStyle w:val="Hyperlink"/>
@@ -297,7 +416,7 @@
       <w:r>
         <w:br/>
       </w:r>
-      <w:hyperlink r:id="rId11" w:history="1">
+      <w:hyperlink r:id="rId15" w:history="1">
         <w:r>
           <w:rPr>
             <w:rStyle w:val="Hyperlink"/>
@@ -330,7 +449,7 @@
       </w:r>
     </w:p>
     <w:p>
-      <w:hyperlink r:id="rId12" w:history="1">
+      <w:hyperlink r:id="rId16" w:history="1">
         <w:r>
           <w:rPr>
             <w:rStyle w:val="Hyperlink"/>
@@ -358,7 +477,7 @@
       <w:r>
         <w:br/>
       </w:r>
-      <w:hyperlink r:id="rId13" w:history="1">
+      <w:hyperlink r:id="rId17" w:history="1">
         <w:r>
           <w:rPr>
             <w:rStyle w:val="Hyperlink"/>
@@ -373,7 +492,7 @@
       <w:r>
         <w:br/>
       </w:r>
-      <w:hyperlink r:id="rId14" w:history="1">
+      <w:hyperlink r:id="rId18" w:history="1">
         <w:r>
           <w:rPr>
             <w:rStyle w:val="Hyperlink"/>
@@ -415,7 +534,7 @@
       <w:r>
         <w:br/>
       </w:r>
-      <w:hyperlink r:id="rId15" w:history="1">
+      <w:hyperlink r:id="rId19" w:history="1">
         <w:r>
           <w:rPr>
             <w:rStyle w:val="Hyperlink"/>
@@ -472,7 +591,7 @@
           <w:bCs/>
         </w:rPr>
       </w:pPr>
-      <w:hyperlink r:id="rId16" w:history="1">
+      <w:hyperlink r:id="rId20" w:history="1">
         <w:r>
           <w:rPr>
             <w:rStyle w:val="Hyperlink"/>
@@ -521,7 +640,7 @@
         </w:rPr>
         <w:br/>
       </w:r>
-      <w:hyperlink r:id="rId17" w:history="1">
+      <w:hyperlink r:id="rId21" w:history="1">
         <w:r>
           <w:rPr>
             <w:rStyle w:val="Hyperlink"/>
@@ -556,7 +675,7 @@
       </w:r>
     </w:p>
     <w:p>
-      <w:hyperlink r:id="rId18" w:history="1">
+      <w:hyperlink r:id="rId22" w:history="1">
         <w:r>
           <w:rPr>
             <w:rStyle w:val="Hyperlink"/>
@@ -582,7 +701,7 @@
       <w:r>
         <w:br/>
       </w:r>
-      <w:hyperlink r:id="rId19" w:history="1">
+      <w:hyperlink r:id="rId23" w:history="1">
         <w:r>
           <w:rPr>
             <w:rStyle w:val="Hyperlink"/>
@@ -616,7 +735,7 @@
       <w:r>
         <w:br/>
       </w:r>
-      <w:hyperlink r:id="rId20" w:history="1">
+      <w:hyperlink r:id="rId24" w:history="1">
         <w:r>
           <w:rPr>
             <w:rStyle w:val="Hyperlink"/>
@@ -637,13 +756,12 @@
     <w:p/>
     <w:p>
       <w:r>
-        <w:lastRenderedPageBreak/>
         <w:t>Low to high price filter, Rendering Categories dynamically:</w:t>
       </w:r>
       <w:r>
         <w:br/>
       </w:r>
-      <w:hyperlink r:id="rId21" w:history="1">
+      <w:hyperlink r:id="rId25" w:history="1">
         <w:r>
           <w:rPr>
             <w:rStyle w:val="Hyperlink"/>
@@ -653,6 +771,32 @@
       </w:hyperlink>
       <w:r>
         <w:t xml:space="preserve"> </w:t>
+      </w:r>
+    </w:p>
+    <w:p/>
+    <w:p>
+      <w:r>
+        <w:t>Orders page for client side UI professional look:</w:t>
+      </w:r>
+      <w:r>
+        <w:br/>
+      </w:r>
+      <w:hyperlink r:id="rId26" w:history="1">
+        <w:r>
+          <w:rPr>
+            <w:rStyle w:val="Hyperlink"/>
+          </w:rPr>
+          <w:t>https://claude.ai/chat/c68a2093-69a6-4387-8d51-c6664bb0ac38</w:t>
+        </w:r>
+      </w:hyperlink>
+      <w:r>
+        <w:t xml:space="preserve"> </w:t>
+      </w:r>
+    </w:p>
+    <w:p/>
+    <w:p>
+      <w:r>
+        <w:t>-</w:t>
       </w:r>
     </w:p>
     <w:sectPr>

</xml_diff>

<commit_message>
The filters started working and the extract order butto also became functional
</commit_message>
<xml_diff>
--- a/Documentation.docx
+++ b/Documentation.docx
@@ -620,10 +620,9 @@
     <w:p>
       <w:pPr>
         <w:rPr>
-          <w:b/>
-          <w:bCs/>
-          <w:color w:val="467886" w:themeColor="hyperlink"/>
-          <w:u w:val="single"/>
+          <w:rStyle w:val="Hyperlink"/>
+          <w:b/>
+          <w:bCs/>
         </w:rPr>
       </w:pPr>
       <w:r>
@@ -654,10 +653,43 @@
     <w:p>
       <w:pPr>
         <w:rPr>
-          <w:b/>
-          <w:bCs/>
+          <w:color w:val="000000" w:themeColor="text1"/>
         </w:rPr>
       </w:pPr>
+      <w:r>
+        <w:rPr>
+          <w:rStyle w:val="Hyperlink"/>
+          <w:color w:val="000000" w:themeColor="text1"/>
+          <w:u w:val="none"/>
+        </w:rPr>
+        <w:t xml:space="preserve">Fix for free cash modal </w:t>
+      </w:r>
+      <w:proofErr w:type="spellStart"/>
+      <w:r>
+        <w:rPr>
+          <w:rStyle w:val="Hyperlink"/>
+          <w:color w:val="000000" w:themeColor="text1"/>
+          <w:u w:val="none"/>
+        </w:rPr>
+        <w:t>textfield</w:t>
+      </w:r>
+      <w:proofErr w:type="spellEnd"/>
+      <w:r>
+        <w:rPr>
+          <w:rStyle w:val="Hyperlink"/>
+          <w:color w:val="000000" w:themeColor="text1"/>
+          <w:u w:val="none"/>
+        </w:rPr>
+        <w:t xml:space="preserve"> accepting only one characters :- </w:t>
+      </w:r>
+      <w:r>
+        <w:rPr>
+          <w:rStyle w:val="Hyperlink"/>
+          <w:color w:val="000000" w:themeColor="text1"/>
+          <w:u w:val="none"/>
+        </w:rPr>
+        <w:t>https://grok.com/c/2e50d650-ee5d-4339-bf01-a3c3f35a55b0</w:t>
+      </w:r>
     </w:p>
     <w:p>
       <w:pPr>
@@ -666,6 +698,14 @@
           <w:bCs/>
         </w:rPr>
       </w:pPr>
+    </w:p>
+    <w:p>
+      <w:pPr>
+        <w:rPr>
+          <w:b/>
+          <w:bCs/>
+        </w:rPr>
+      </w:pPr>
       <w:r>
         <w:rPr>
           <w:b/>
@@ -687,6 +727,7 @@
     <w:p/>
     <w:p>
       <w:r>
+        <w:lastRenderedPageBreak/>
         <w:t>Restock and revised rate modal issue has been fixed:</w:t>
       </w:r>
       <w:r>
@@ -795,8 +836,42 @@
     </w:p>
     <w:p/>
     <w:p>
-      <w:r>
-        <w:t>-</w:t>
+      <w:proofErr w:type="spellStart"/>
+      <w:r>
+        <w:rPr>
+          <w:b/>
+          <w:bCs/>
+        </w:rPr>
+        <w:t>AllBanners.jsx</w:t>
+      </w:r>
+      <w:proofErr w:type="spellEnd"/>
+      <w:r>
+        <w:rPr>
+          <w:b/>
+          <w:bCs/>
+        </w:rPr>
+        <w:t>:</w:t>
+      </w:r>
+      <w:r>
+        <w:rPr>
+          <w:b/>
+          <w:bCs/>
+        </w:rPr>
+        <w:br/>
+      </w:r>
+      <w:r>
+        <w:t xml:space="preserve">Professional look of UI: </w:t>
+      </w:r>
+      <w:hyperlink r:id="rId27" w:history="1">
+        <w:r>
+          <w:rPr>
+            <w:rStyle w:val="Hyperlink"/>
+          </w:rPr>
+          <w:t>https://claude.ai/chat/c49da7c7-2956-4c55-8f15-f9665eef2c30</w:t>
+        </w:r>
+      </w:hyperlink>
+      <w:r>
+        <w:t xml:space="preserve"> </w:t>
       </w:r>
     </w:p>
     <w:sectPr>

</xml_diff>

<commit_message>
View button and view stock button implemented in AllProducts.jsx
</commit_message>
<xml_diff>
--- a/Documentation.docx
+++ b/Documentation.docx
@@ -214,6 +214,43 @@
           <w:rStyle w:val="Hyperlink"/>
         </w:rPr>
         <w:t xml:space="preserve"> </w:t>
+      </w:r>
+      <w:r>
+        <w:rPr>
+          <w:rStyle w:val="Hyperlink"/>
+        </w:rPr>
+        <w:t xml:space="preserve">  </w:t>
+      </w:r>
+      <w:r>
+        <w:rPr>
+          <w:rStyle w:val="Hyperlink"/>
+          <w:color w:val="000000" w:themeColor="text1"/>
+          <w:u w:val="none"/>
+        </w:rPr>
+        <w:t>-</w:t>
+      </w:r>
+      <w:r>
+        <w:rPr>
+          <w:rStyle w:val="Hyperlink"/>
+          <w:color w:val="000000" w:themeColor="text1"/>
+          <w:u w:val="none"/>
+        </w:rPr>
+        <w:sym w:font="Wingdings" w:char="F0E0"/>
+      </w:r>
+      <w:r>
+        <w:rPr>
+          <w:rStyle w:val="Hyperlink"/>
+          <w:color w:val="000000" w:themeColor="text1"/>
+        </w:rPr>
+        <w:t xml:space="preserve"> </w:t>
+      </w:r>
+      <w:r>
+        <w:rPr>
+          <w:rStyle w:val="Hyperlink"/>
+          <w:color w:val="000000" w:themeColor="text1"/>
+          <w:u w:val="none"/>
+        </w:rPr>
+        <w:t>Domain</w:t>
       </w:r>
     </w:p>
     <w:p>

</xml_diff>

<commit_message>
Bulk pricing is being applied but only in cart and not in orders page of client and admin
</commit_message>
<xml_diff>
--- a/Documentation.docx
+++ b/Documentation.docx
@@ -1072,6 +1072,211 @@
         <w:t xml:space="preserve"> SBPT2</w:t>
       </w:r>
     </w:p>
+    <w:p/>
+    <w:p>
+      <w:pPr>
+        <w:rPr>
+          <w:b/>
+          <w:bCs/>
+        </w:rPr>
+      </w:pPr>
+      <w:proofErr w:type="spellStart"/>
+      <w:r>
+        <w:rPr>
+          <w:b/>
+          <w:bCs/>
+        </w:rPr>
+        <w:t>AddAnnouncement.jsx</w:t>
+      </w:r>
+      <w:proofErr w:type="spellEnd"/>
+    </w:p>
+    <w:p>
+      <w:r>
+        <w:t xml:space="preserve">Professional look of UI: </w:t>
+      </w:r>
+      <w:hyperlink r:id="rId30" w:history="1">
+        <w:r>
+          <w:rPr>
+            <w:rStyle w:val="Hyperlink"/>
+          </w:rPr>
+          <w:t>https://claude.ai/chat/fda03eb0-3be8-43b4-b8f3-28a635495049</w:t>
+        </w:r>
+      </w:hyperlink>
+      <w:r>
+        <w:t xml:space="preserve">  -</w:t>
+      </w:r>
+      <w:r>
+        <w:sym w:font="Wingdings" w:char="F0E0"/>
+      </w:r>
+      <w:r>
+        <w:t xml:space="preserve"> SBPT-2</w:t>
+      </w:r>
+    </w:p>
+    <w:p>
+      <w:r>
+        <w:t xml:space="preserve">Little problems in the above code solved using grok: </w:t>
+      </w:r>
+      <w:hyperlink r:id="rId31" w:history="1">
+        <w:r>
+          <w:rPr>
+            <w:rStyle w:val="Hyperlink"/>
+          </w:rPr>
+          <w:t>https://grok.com/c/ca334128-7a92-4d1c-af1d-0a3c829f9a11</w:t>
+        </w:r>
+      </w:hyperlink>
+      <w:r>
+        <w:t xml:space="preserve"> </w:t>
+      </w:r>
+    </w:p>
+    <w:p/>
+    <w:p>
+      <w:pPr>
+        <w:rPr>
+          <w:b/>
+          <w:bCs/>
+        </w:rPr>
+      </w:pPr>
+    </w:p>
+    <w:p>
+      <w:pPr>
+        <w:rPr>
+          <w:b/>
+          <w:bCs/>
+        </w:rPr>
+      </w:pPr>
+    </w:p>
+    <w:p>
+      <w:pPr>
+        <w:rPr>
+          <w:b/>
+          <w:bCs/>
+        </w:rPr>
+      </w:pPr>
+      <w:proofErr w:type="spellStart"/>
+      <w:r>
+        <w:rPr>
+          <w:b/>
+          <w:bCs/>
+        </w:rPr>
+        <w:lastRenderedPageBreak/>
+        <w:t>AllAnnouncements.jsx</w:t>
+      </w:r>
+      <w:proofErr w:type="spellEnd"/>
+      <w:r>
+        <w:rPr>
+          <w:b/>
+          <w:bCs/>
+        </w:rPr>
+        <w:t>:</w:t>
+      </w:r>
+    </w:p>
+    <w:p>
+      <w:r>
+        <w:t xml:space="preserve">Professional look for table: </w:t>
+      </w:r>
+      <w:hyperlink r:id="rId32" w:history="1">
+        <w:r>
+          <w:rPr>
+            <w:rStyle w:val="Hyperlink"/>
+          </w:rPr>
+          <w:t>https://claude.ai/chat/c120bbd7-2147-4e33-8398-dc896a43dc7e</w:t>
+        </w:r>
+      </w:hyperlink>
+      <w:r>
+        <w:t xml:space="preserve"> ---&gt; Domain </w:t>
+      </w:r>
+    </w:p>
+    <w:p>
+      <w:r>
+        <w:t xml:space="preserve">Professional look for all </w:t>
+      </w:r>
+      <w:proofErr w:type="spellStart"/>
+      <w:r>
+        <w:t>modals</w:t>
+      </w:r>
+      <w:proofErr w:type="spellEnd"/>
+      <w:r>
+        <w:t xml:space="preserve">: </w:t>
+      </w:r>
+      <w:hyperlink r:id="rId33" w:history="1">
+        <w:r>
+          <w:rPr>
+            <w:rStyle w:val="Hyperlink"/>
+          </w:rPr>
+          <w:t>https://claude.ai/chat/ee64c870-d540-4580-be0a-20794adc6b27</w:t>
+        </w:r>
+      </w:hyperlink>
+      <w:r>
+        <w:t xml:space="preserve"> ---&gt; SBPT-2</w:t>
+      </w:r>
+    </w:p>
+    <w:p/>
+    <w:p>
+      <w:pPr>
+        <w:rPr>
+          <w:b/>
+          <w:bCs/>
+        </w:rPr>
+      </w:pPr>
+      <w:proofErr w:type="spellStart"/>
+      <w:proofErr w:type="gramStart"/>
+      <w:r>
+        <w:rPr>
+          <w:b/>
+          <w:bCs/>
+        </w:rPr>
+        <w:t>BulkUpload.jsx</w:t>
+      </w:r>
+      <w:proofErr w:type="spellEnd"/>
+      <w:r>
+        <w:rPr>
+          <w:b/>
+          <w:bCs/>
+        </w:rPr>
+        <w:t>:</w:t>
+      </w:r>
+      <w:r>
+        <w:rPr>
+          <w:b/>
+          <w:bCs/>
+        </w:rPr>
+        <w:t>:</w:t>
+      </w:r>
+      <w:proofErr w:type="gramEnd"/>
+    </w:p>
+    <w:p>
+      <w:r>
+        <w:t xml:space="preserve">Professional look: </w:t>
+      </w:r>
+      <w:hyperlink r:id="rId34" w:history="1">
+        <w:r>
+          <w:rPr>
+            <w:rStyle w:val="Hyperlink"/>
+          </w:rPr>
+          <w:t>https://claude.ai/chat/dd2d00b4-a2ec-47c7-8647-1029a145f715</w:t>
+        </w:r>
+      </w:hyperlink>
+      <w:r>
+        <w:t xml:space="preserve"> ----&gt; SBPT-2</w:t>
+      </w:r>
+    </w:p>
+    <w:p>
+      <w:r>
+        <w:t xml:space="preserve">Solved issue using grok: </w:t>
+      </w:r>
+      <w:hyperlink r:id="rId35" w:history="1">
+        <w:r>
+          <w:rPr>
+            <w:rStyle w:val="Hyperlink"/>
+          </w:rPr>
+          <w:t>https://grok.com/c/faf406c6-724d-447c-904b-cac628c03acc</w:t>
+        </w:r>
+      </w:hyperlink>
+      <w:r>
+        <w:t xml:space="preserve"> </w:t>
+      </w:r>
+    </w:p>
+    <w:p/>
     <w:sectPr>
       <w:pgSz w:w="12240" w:h="15840"/>
       <w:pgMar w:top="1440" w:right="1440" w:bottom="1440" w:left="1440" w:header="720" w:footer="720" w:gutter="0"/>

</xml_diff>

<commit_message>
Price is added according to bulk pricing and also discounted price and discount bulk pricing is working fine
</commit_message>
<xml_diff>
--- a/Documentation.docx
+++ b/Documentation.docx
@@ -300,7 +300,6 @@
         </w:rPr>
       </w:pPr>
       <w:proofErr w:type="spellStart"/>
-      <w:proofErr w:type="gramStart"/>
       <w:r>
         <w:rPr>
           <w:b/>
@@ -320,15 +319,10 @@
         </w:rPr>
         <w:t>:-</w:t>
       </w:r>
-      <w:proofErr w:type="gramEnd"/>
-    </w:p>
-    <w:p>
-      <w:r>
-        <w:t xml:space="preserve">Fix of </w:t>
-      </w:r>
-      <w:proofErr w:type="gramStart"/>
-      <w:r>
-        <w:t>fr</w:t>
+    </w:p>
+    <w:p>
+      <w:r>
+        <w:t>Fix of fr</w:t>
       </w:r>
       <w:r>
         <w:t>o</w:t>
@@ -337,11 +331,7 @@
         <w:t>ntend</w:t>
       </w:r>
       <w:r>
-        <w:t>:-</w:t>
-      </w:r>
-      <w:proofErr w:type="gramEnd"/>
-      <w:r>
-        <w:t xml:space="preserve"> </w:t>
+        <w:t xml:space="preserve">:- </w:t>
       </w:r>
       <w:hyperlink r:id="rId11" w:history="1">
         <w:r>
@@ -621,11 +611,9 @@
         </w:rPr>
         <w:t xml:space="preserve"> </w:t>
       </w:r>
-      <w:proofErr w:type="gramStart"/>
       <w:r>
         <w:t>code:-</w:t>
       </w:r>
-      <w:proofErr w:type="gramEnd"/>
       <w:r>
         <w:br/>
       </w:r>
@@ -676,17 +664,8 @@
           <w:b/>
           <w:bCs/>
         </w:rPr>
-        <w:t xml:space="preserve"> – client </w:t>
-      </w:r>
-      <w:proofErr w:type="gramStart"/>
-      <w:r>
-        <w:rPr>
-          <w:b/>
-          <w:bCs/>
-        </w:rPr>
-        <w:t>side :</w:t>
-      </w:r>
-      <w:proofErr w:type="gramEnd"/>
+        <w:t xml:space="preserve"> – client side :</w:t>
+      </w:r>
     </w:p>
     <w:p>
       <w:pPr>
@@ -729,7 +708,6 @@
           <w:bCs/>
         </w:rPr>
       </w:pPr>
-      <w:proofErr w:type="gramStart"/>
       <w:r>
         <w:rPr>
           <w:b/>
@@ -737,7 +715,6 @@
         </w:rPr>
         <w:t>Users :</w:t>
       </w:r>
-      <w:proofErr w:type="gramEnd"/>
       <w:r>
         <w:rPr>
           <w:b/>
@@ -786,32 +763,14 @@
           <w:color w:val="000000" w:themeColor="text1"/>
           <w:u w:val="none"/>
         </w:rPr>
-        <w:t xml:space="preserve"> accepting only one </w:t>
-      </w:r>
-      <w:proofErr w:type="gramStart"/>
+        <w:t xml:space="preserve"> accepting only one characters :- </w:t>
+      </w:r>
       <w:r>
         <w:rPr>
           <w:rStyle w:val="Hyperlink"/>
           <w:color w:val="000000" w:themeColor="text1"/>
           <w:u w:val="none"/>
         </w:rPr>
-        <w:t>characters :</w:t>
-      </w:r>
-      <w:proofErr w:type="gramEnd"/>
-      <w:r>
-        <w:rPr>
-          <w:rStyle w:val="Hyperlink"/>
-          <w:color w:val="000000" w:themeColor="text1"/>
-          <w:u w:val="none"/>
-        </w:rPr>
-        <w:t xml:space="preserve">- </w:t>
-      </w:r>
-      <w:r>
-        <w:rPr>
-          <w:rStyle w:val="Hyperlink"/>
-          <w:color w:val="000000" w:themeColor="text1"/>
-          <w:u w:val="none"/>
-        </w:rPr>
         <w:t>https://grok.com/c/2e50d650-ee5d-4339-bf01-a3c3f35a55b0</w:t>
       </w:r>
     </w:p>
@@ -836,23 +795,7 @@
           <w:bCs/>
         </w:rPr>
         <w:lastRenderedPageBreak/>
-        <w:t xml:space="preserve">Banners (Full backend and </w:t>
-      </w:r>
-      <w:proofErr w:type="gramStart"/>
-      <w:r>
-        <w:rPr>
-          <w:b/>
-          <w:bCs/>
-        </w:rPr>
-        <w:t>Displaying</w:t>
-      </w:r>
-      <w:proofErr w:type="gramEnd"/>
-      <w:r>
-        <w:rPr>
-          <w:b/>
-          <w:bCs/>
-        </w:rPr>
-        <w:t xml:space="preserve"> on frontend):</w:t>
+        <w:t>Banners (Full backend and Displaying on frontend):</w:t>
       </w:r>
     </w:p>
     <w:p>
@@ -957,15 +900,7 @@
     <w:p/>
     <w:p>
       <w:r>
-        <w:t xml:space="preserve">Orders page for </w:t>
-      </w:r>
-      <w:proofErr w:type="gramStart"/>
-      <w:r>
-        <w:t>client side</w:t>
-      </w:r>
-      <w:proofErr w:type="gramEnd"/>
-      <w:r>
-        <w:t xml:space="preserve"> UI professional look:</w:t>
+        <w:t>Orders page for client side UI professional look:</w:t>
       </w:r>
       <w:r>
         <w:br/>
@@ -1219,7 +1154,6 @@
         </w:rPr>
       </w:pPr>
       <w:proofErr w:type="spellStart"/>
-      <w:proofErr w:type="gramStart"/>
       <w:r>
         <w:rPr>
           <w:b/>
@@ -1242,7 +1176,6 @@
         </w:rPr>
         <w:t>:</w:t>
       </w:r>
-      <w:proofErr w:type="gramEnd"/>
     </w:p>
     <w:p>
       <w:r>
@@ -1277,6 +1210,87 @@
       </w:r>
     </w:p>
     <w:p/>
+    <w:p>
+      <w:pPr>
+        <w:rPr>
+          <w:b/>
+          <w:bCs/>
+        </w:rPr>
+      </w:pPr>
+      <w:proofErr w:type="spellStart"/>
+      <w:r>
+        <w:rPr>
+          <w:b/>
+          <w:bCs/>
+        </w:rPr>
+        <w:t>AllProducts.jsx</w:t>
+      </w:r>
+      <w:proofErr w:type="spellEnd"/>
+    </w:p>
+    <w:p>
+      <w:r>
+        <w:t xml:space="preserve">Professional look: </w:t>
+      </w:r>
+      <w:hyperlink r:id="rId36" w:history="1">
+        <w:r>
+          <w:rPr>
+            <w:rStyle w:val="Hyperlink"/>
+          </w:rPr>
+          <w:t>https://claude.ai/chat/317de93f-2ede-473c-a8cf-01f08d95023c</w:t>
+        </w:r>
+      </w:hyperlink>
+      <w:r>
+        <w:br/>
+        <w:t xml:space="preserve">Delete issue solved: </w:t>
+      </w:r>
+      <w:hyperlink r:id="rId37" w:history="1">
+        <w:r>
+          <w:rPr>
+            <w:rStyle w:val="Hyperlink"/>
+          </w:rPr>
+          <w:t>https://claude.ai/chat/e7561190-85dd-408b-bb94-9df11a335202</w:t>
+        </w:r>
+      </w:hyperlink>
+      <w:r>
+        <w:t xml:space="preserve"> ---&gt; SBPT </w:t>
+      </w:r>
+      <w:r>
+        <w:t>–</w:t>
+      </w:r>
+      <w:r>
+        <w:t xml:space="preserve"> 2</w:t>
+      </w:r>
+    </w:p>
+    <w:p/>
+    <w:p>
+      <w:pPr>
+        <w:rPr>
+          <w:b/>
+          <w:bCs/>
+        </w:rPr>
+      </w:pPr>
+      <w:proofErr w:type="spellStart"/>
+      <w:r>
+        <w:rPr>
+          <w:b/>
+          <w:bCs/>
+        </w:rPr>
+        <w:t>Home.jsx</w:t>
+      </w:r>
+      <w:proofErr w:type="spellEnd"/>
+    </w:p>
+    <w:p>
+      <w:r>
+        <w:t xml:space="preserve">For bulk product price is updated accordingly </w:t>
+      </w:r>
+      <w:r>
+        <w:rPr>
+          <w:color w:val="467886" w:themeColor="hyperlink"/>
+          <w:u w:val="single"/>
+        </w:rPr>
+        <w:t>https://grok.com/c/d12d66a6-2175-41c0-bdaf-c40bb0f76c3f</w:t>
+      </w:r>
+    </w:p>
     <w:sectPr>
       <w:pgSz w:w="12240" w:h="15840"/>
       <w:pgMar w:top="1440" w:right="1440" w:bottom="1440" w:left="1440" w:header="720" w:footer="720" w:gutter="0"/>

</xml_diff>

<commit_message>
Update profile created for normal user
</commit_message>
<xml_diff>
--- a/Documentation.docx
+++ b/Documentation.docx
@@ -300,6 +300,7 @@
         </w:rPr>
       </w:pPr>
       <w:proofErr w:type="spellStart"/>
+      <w:proofErr w:type="gramStart"/>
       <w:r>
         <w:rPr>
           <w:b/>
@@ -319,10 +320,15 @@
         </w:rPr>
         <w:t>:-</w:t>
       </w:r>
-    </w:p>
-    <w:p>
-      <w:r>
-        <w:t>Fix of fr</w:t>
+      <w:proofErr w:type="gramEnd"/>
+    </w:p>
+    <w:p>
+      <w:r>
+        <w:t xml:space="preserve">Fix of </w:t>
+      </w:r>
+      <w:proofErr w:type="gramStart"/>
+      <w:r>
+        <w:t>fr</w:t>
       </w:r>
       <w:r>
         <w:t>o</w:t>
@@ -331,7 +337,11 @@
         <w:t>ntend</w:t>
       </w:r>
       <w:r>
-        <w:t xml:space="preserve">:- </w:t>
+        <w:t>:-</w:t>
+      </w:r>
+      <w:proofErr w:type="gramEnd"/>
+      <w:r>
+        <w:t xml:space="preserve"> </w:t>
       </w:r>
       <w:hyperlink r:id="rId11" w:history="1">
         <w:r>
@@ -611,9 +621,11 @@
         </w:rPr>
         <w:t xml:space="preserve"> </w:t>
       </w:r>
+      <w:proofErr w:type="gramStart"/>
       <w:r>
         <w:t>code:-</w:t>
       </w:r>
+      <w:proofErr w:type="gramEnd"/>
       <w:r>
         <w:br/>
       </w:r>
@@ -664,8 +676,17 @@
           <w:b/>
           <w:bCs/>
         </w:rPr>
-        <w:t xml:space="preserve"> – client side :</w:t>
-      </w:r>
+        <w:t xml:space="preserve"> – client </w:t>
+      </w:r>
+      <w:proofErr w:type="gramStart"/>
+      <w:r>
+        <w:rPr>
+          <w:b/>
+          <w:bCs/>
+        </w:rPr>
+        <w:t>side :</w:t>
+      </w:r>
+      <w:proofErr w:type="gramEnd"/>
     </w:p>
     <w:p>
       <w:pPr>
@@ -708,6 +729,7 @@
           <w:bCs/>
         </w:rPr>
       </w:pPr>
+      <w:proofErr w:type="gramStart"/>
       <w:r>
         <w:rPr>
           <w:b/>
@@ -715,6 +737,7 @@
         </w:rPr>
         <w:t>Users :</w:t>
       </w:r>
+      <w:proofErr w:type="gramEnd"/>
       <w:r>
         <w:rPr>
           <w:b/>
@@ -763,14 +786,32 @@
           <w:color w:val="000000" w:themeColor="text1"/>
           <w:u w:val="none"/>
         </w:rPr>
-        <w:t xml:space="preserve"> accepting only one characters :- </w:t>
-      </w:r>
+        <w:t xml:space="preserve"> accepting only one </w:t>
+      </w:r>
+      <w:proofErr w:type="gramStart"/>
       <w:r>
         <w:rPr>
           <w:rStyle w:val="Hyperlink"/>
           <w:color w:val="000000" w:themeColor="text1"/>
           <w:u w:val="none"/>
         </w:rPr>
+        <w:t>characters :</w:t>
+      </w:r>
+      <w:proofErr w:type="gramEnd"/>
+      <w:r>
+        <w:rPr>
+          <w:rStyle w:val="Hyperlink"/>
+          <w:color w:val="000000" w:themeColor="text1"/>
+          <w:u w:val="none"/>
+        </w:rPr>
+        <w:t xml:space="preserve">- </w:t>
+      </w:r>
+      <w:r>
+        <w:rPr>
+          <w:rStyle w:val="Hyperlink"/>
+          <w:color w:val="000000" w:themeColor="text1"/>
+          <w:u w:val="none"/>
+        </w:rPr>
         <w:t>https://grok.com/c/2e50d650-ee5d-4339-bf01-a3c3f35a55b0</w:t>
       </w:r>
     </w:p>
@@ -795,7 +836,23 @@
           <w:bCs/>
         </w:rPr>
         <w:lastRenderedPageBreak/>
-        <w:t>Banners (Full backend and Displaying on frontend):</w:t>
+        <w:t xml:space="preserve">Banners (Full backend and </w:t>
+      </w:r>
+      <w:proofErr w:type="gramStart"/>
+      <w:r>
+        <w:rPr>
+          <w:b/>
+          <w:bCs/>
+        </w:rPr>
+        <w:t>Displaying</w:t>
+      </w:r>
+      <w:proofErr w:type="gramEnd"/>
+      <w:r>
+        <w:rPr>
+          <w:b/>
+          <w:bCs/>
+        </w:rPr>
+        <w:t xml:space="preserve"> on frontend):</w:t>
       </w:r>
     </w:p>
     <w:p>
@@ -900,7 +957,15 @@
     <w:p/>
     <w:p>
       <w:r>
-        <w:t>Orders page for client side UI professional look:</w:t>
+        <w:t xml:space="preserve">Orders page for </w:t>
+      </w:r>
+      <w:proofErr w:type="gramStart"/>
+      <w:r>
+        <w:t>client side</w:t>
+      </w:r>
+      <w:proofErr w:type="gramEnd"/>
+      <w:r>
+        <w:t xml:space="preserve"> UI professional look:</w:t>
       </w:r>
       <w:r>
         <w:br/>
@@ -1154,6 +1219,7 @@
         </w:rPr>
       </w:pPr>
       <w:proofErr w:type="spellStart"/>
+      <w:proofErr w:type="gramStart"/>
       <w:r>
         <w:rPr>
           <w:b/>
@@ -1176,6 +1242,7 @@
         </w:rPr>
         <w:t>:</w:t>
       </w:r>
+      <w:proofErr w:type="gramEnd"/>
     </w:p>
     <w:p>
       <w:r>
@@ -1280,17 +1347,54 @@
       <w:proofErr w:type="spellEnd"/>
     </w:p>
     <w:p>
-      <w:r>
-        <w:t xml:space="preserve">For bulk product price is updated accordingly </w:t>
-      </w:r>
-      <w:r>
+      <w:pPr>
         <w:rPr>
           <w:color w:val="467886" w:themeColor="hyperlink"/>
           <w:u w:val="single"/>
         </w:rPr>
-        <w:t>https://grok.com/c/d12d66a6-2175-41c0-bdaf-c40bb0f76c3f</w:t>
-      </w:r>
-    </w:p>
+      </w:pPr>
+      <w:r>
+        <w:t xml:space="preserve">For bulk product price is updated accordingly </w:t>
+      </w:r>
+      <w:hyperlink r:id="rId38" w:history="1">
+        <w:r>
+          <w:rPr>
+            <w:rStyle w:val="Hyperlink"/>
+          </w:rPr>
+          <w:t>https://grok.com/c/d12d66a6-2175-41c0-bdaf-c40bb0f76c3f</w:t>
+        </w:r>
+      </w:hyperlink>
+    </w:p>
+    <w:p/>
+    <w:p>
+      <w:pPr>
+        <w:rPr>
+          <w:b/>
+          <w:bCs/>
+        </w:rPr>
+      </w:pPr>
+      <w:r>
+        <w:rPr>
+          <w:b/>
+          <w:bCs/>
+        </w:rPr>
+        <w:t>orderController.js:</w:t>
+      </w:r>
+    </w:p>
+    <w:p>
+      <w:r>
+        <w:t xml:space="preserve">Logic updated for bulk pricing. Initially whether user adds the product in wholesale or retail, retail price was only added now when wholesale so wholesale price will be reflected. </w:t>
+      </w:r>
+      <w:hyperlink r:id="rId39" w:history="1">
+        <w:r>
+          <w:rPr>
+            <w:rStyle w:val="Hyperlink"/>
+          </w:rPr>
+          <w:t>https://grok.com/c/55623698-433b-45f5-8ffc-a066a1aba4b9</w:t>
+        </w:r>
+      </w:hyperlink>
+    </w:p>
+    <w:p/>
     <w:sectPr>
       <w:pgSz w:w="12240" w:h="15840"/>
       <w:pgMar w:top="1440" w:right="1440" w:bottom="1440" w:left="1440" w:header="720" w:footer="720" w:gutter="0"/>

</xml_diff>